<commit_message>
Trafo rot markiert (C.K.)
</commit_message>
<xml_diff>
--- a/Bauteilliste_Synth_181022.docx
+++ b/Bauteilliste_Synth_181022.docx
@@ -4046,7 +4046,13 @@
           <w:tcPr>
             <w:tcW w:w="3620" w:type="pct"/>
           </w:tcPr>
-          <w:p/>
+          <w:p>
+            <w:pPr>
+              <w:rPr>
+                <w:lang w:val="de-CH"/>
+              </w:rPr>
+            </w:pPr>
+          </w:p>
         </w:tc>
       </w:tr>
       <w:tr>
@@ -8480,6 +8486,7 @@
             </w:pPr>
             <w:r>
               <w:rPr>
+                <w:highlight w:val="red"/>
                 <w:lang w:val="en-GB"/>
               </w:rPr>
               <w:t xml:space="preserve">12v ac to ac </w:t>
@@ -8487,6 +8494,7 @@
             <w:proofErr w:type="spellStart"/>
             <w:r>
               <w:rPr>
+                <w:highlight w:val="red"/>
                 <w:lang w:val="en-GB"/>
               </w:rPr>
               <w:t>trafo</w:t>

</xml_diff>

<commit_message>
Bauteilliste VCO Mengen aufgerundet
</commit_message>
<xml_diff>
--- a/Bauteilliste_Synth_181022.docx
+++ b/Bauteilliste_Synth_181022.docx
@@ -196,15 +196,7 @@
                 <w:color w:val="000000"/>
                 <w:highlight w:val="green"/>
               </w:rPr>
-              <w:t>Widerstände</w:t>
-            </w:r>
-            <w:r>
-              <w:rPr>
-                <w:rFonts w:ascii="Calibri" w:hAnsi="Calibri" w:cs="Calibri"/>
-                <w:color w:val="000000"/>
-                <w:highlight w:val="green"/>
-              </w:rPr>
-              <w:t xml:space="preserve"> 1Mohm</w:t>
+              <w:t>Widerstände 1Mohm</w:t>
             </w:r>
           </w:p>
         </w:tc>
@@ -215,7 +207,7 @@
           </w:tcPr>
           <w:p>
             <w:r>
-              <w:t>2</w:t>
+              <w:t>25</w:t>
             </w:r>
           </w:p>
         </w:tc>
@@ -286,23 +278,7 @@
                 <w:color w:val="000000"/>
                 <w:highlight w:val="green"/>
               </w:rPr>
-              <w:t>Widerstän</w:t>
-            </w:r>
-            <w:r>
-              <w:rPr>
-                <w:rFonts w:ascii="Calibri" w:hAnsi="Calibri" w:cs="Calibri"/>
-                <w:color w:val="000000"/>
-                <w:highlight w:val="green"/>
-              </w:rPr>
-              <w:t>d</w:t>
-            </w:r>
-            <w:r>
-              <w:rPr>
-                <w:rFonts w:ascii="Calibri" w:hAnsi="Calibri" w:cs="Calibri"/>
-                <w:color w:val="000000"/>
-                <w:highlight w:val="green"/>
-              </w:rPr>
-              <w:t xml:space="preserve">e </w:t>
+              <w:t xml:space="preserve">Widerstände </w:t>
             </w:r>
           </w:p>
           <w:p>
@@ -328,7 +304,7 @@
           </w:tcPr>
           <w:p>
             <w:r>
-              <w:t>9</w:t>
+              <w:t>25</w:t>
             </w:r>
           </w:p>
         </w:tc>
@@ -399,23 +375,7 @@
                 <w:color w:val="000000"/>
                 <w:highlight w:val="green"/>
               </w:rPr>
-              <w:t>Widerstän</w:t>
-            </w:r>
-            <w:r>
-              <w:rPr>
-                <w:rFonts w:ascii="Calibri" w:hAnsi="Calibri" w:cs="Calibri"/>
-                <w:color w:val="000000"/>
-                <w:highlight w:val="green"/>
-              </w:rPr>
-              <w:t>d</w:t>
-            </w:r>
-            <w:r>
-              <w:rPr>
-                <w:rFonts w:ascii="Calibri" w:hAnsi="Calibri" w:cs="Calibri"/>
-                <w:color w:val="000000"/>
-                <w:highlight w:val="green"/>
-              </w:rPr>
-              <w:t xml:space="preserve">e </w:t>
+              <w:t xml:space="preserve">Widerstände </w:t>
             </w:r>
           </w:p>
           <w:p>
@@ -441,7 +401,7 @@
           </w:tcPr>
           <w:p>
             <w:r>
-              <w:t>2</w:t>
+              <w:t>25</w:t>
             </w:r>
           </w:p>
         </w:tc>
@@ -512,15 +472,7 @@
                 <w:color w:val="000000"/>
                 <w:highlight w:val="green"/>
               </w:rPr>
-              <w:t>Widerstände</w:t>
-            </w:r>
-            <w:r>
-              <w:rPr>
-                <w:rFonts w:ascii="Calibri" w:hAnsi="Calibri" w:cs="Calibri"/>
-                <w:color w:val="000000"/>
-                <w:highlight w:val="green"/>
-              </w:rPr>
-              <w:t xml:space="preserve"> </w:t>
+              <w:t xml:space="preserve">Widerstände </w:t>
             </w:r>
           </w:p>
           <w:p>
@@ -546,7 +498,7 @@
           </w:tcPr>
           <w:p>
             <w:r>
-              <w:t>1</w:t>
+              <w:t>25</w:t>
             </w:r>
           </w:p>
         </w:tc>
@@ -617,15 +569,7 @@
                 <w:color w:val="000000"/>
                 <w:highlight w:val="green"/>
               </w:rPr>
-              <w:t>Widerstände</w:t>
-            </w:r>
-            <w:r>
-              <w:rPr>
-                <w:rFonts w:ascii="Calibri" w:hAnsi="Calibri" w:cs="Calibri"/>
-                <w:color w:val="000000"/>
-                <w:highlight w:val="green"/>
-              </w:rPr>
-              <w:t xml:space="preserve"> </w:t>
+              <w:t xml:space="preserve">Widerstände </w:t>
             </w:r>
           </w:p>
           <w:p>
@@ -646,7 +590,7 @@
           </w:tcPr>
           <w:p>
             <w:r>
-              <w:t>1</w:t>
+              <w:t>25</w:t>
             </w:r>
           </w:p>
         </w:tc>
@@ -717,15 +661,7 @@
                 <w:color w:val="000000"/>
                 <w:highlight w:val="green"/>
               </w:rPr>
-              <w:t>Widerstände</w:t>
-            </w:r>
-            <w:r>
-              <w:rPr>
-                <w:rFonts w:ascii="Calibri" w:hAnsi="Calibri" w:cs="Calibri"/>
-                <w:color w:val="000000"/>
-                <w:highlight w:val="green"/>
-              </w:rPr>
-              <w:t xml:space="preserve"> </w:t>
+              <w:t xml:space="preserve">Widerstände </w:t>
             </w:r>
           </w:p>
           <w:p>
@@ -746,7 +682,7 @@
           </w:tcPr>
           <w:p>
             <w:r>
-              <w:t>1</w:t>
+              <w:t>25</w:t>
             </w:r>
           </w:p>
         </w:tc>
@@ -845,7 +781,7 @@
           </w:tcPr>
           <w:p>
             <w:r>
-              <w:t>1</w:t>
+              <w:t>25</w:t>
             </w:r>
           </w:p>
         </w:tc>
@@ -919,15 +855,7 @@
                 <w:color w:val="000000"/>
                 <w:highlight w:val="green"/>
               </w:rPr>
-              <w:t>Widerstände</w:t>
-            </w:r>
-            <w:r>
-              <w:rPr>
-                <w:rFonts w:ascii="Calibri" w:hAnsi="Calibri" w:cs="Calibri"/>
-                <w:color w:val="000000"/>
-                <w:highlight w:val="green"/>
-              </w:rPr>
-              <w:t xml:space="preserve"> </w:t>
+              <w:t xml:space="preserve">Widerstände </w:t>
             </w:r>
           </w:p>
           <w:p>
@@ -953,7 +881,7 @@
           </w:tcPr>
           <w:p>
             <w:r>
-              <w:t>2</w:t>
+              <w:t>25</w:t>
             </w:r>
           </w:p>
         </w:tc>
@@ -1024,50 +952,42 @@
                 <w:color w:val="767171" w:themeColor="background2" w:themeShade="80"/>
                 <w:highlight w:val="green"/>
               </w:rPr>
-              <w:t>Widerstände</w:t>
-            </w:r>
-            <w:r>
-              <w:rPr>
-                <w:rFonts w:ascii="Calibri" w:hAnsi="Calibri" w:cs="Calibri"/>
+              <w:t xml:space="preserve">Widerstände </w:t>
+            </w:r>
+          </w:p>
+          <w:p>
+            <w:pPr>
+              <w:rPr>
                 <w:color w:val="767171" w:themeColor="background2" w:themeShade="80"/>
                 <w:highlight w:val="green"/>
               </w:rPr>
-              <w:t xml:space="preserve"> </w:t>
-            </w:r>
-          </w:p>
-          <w:p>
-            <w:pPr>
-              <w:rPr>
+            </w:pPr>
+            <w:r>
+              <w:rPr>
+                <w:rFonts w:ascii="Calibri" w:hAnsi="Calibri" w:cs="Calibri"/>
                 <w:color w:val="767171" w:themeColor="background2" w:themeShade="80"/>
                 <w:highlight w:val="green"/>
               </w:rPr>
-            </w:pPr>
-            <w:r>
-              <w:rPr>
-                <w:rFonts w:ascii="Calibri" w:hAnsi="Calibri" w:cs="Calibri"/>
+              <w:t>300 kohm</w:t>
+            </w:r>
+          </w:p>
+        </w:tc>
+        <w:tc>
+          <w:tcPr>
+            <w:tcW w:w="284" w:type="pct"/>
+            <w:gridSpan w:val="2"/>
+          </w:tcPr>
+          <w:p>
+            <w:pPr>
+              <w:rPr>
                 <w:color w:val="767171" w:themeColor="background2" w:themeShade="80"/>
-                <w:highlight w:val="green"/>
-              </w:rPr>
-              <w:t>300 kohm</w:t>
-            </w:r>
-          </w:p>
-        </w:tc>
-        <w:tc>
-          <w:tcPr>
-            <w:tcW w:w="284" w:type="pct"/>
-            <w:gridSpan w:val="2"/>
-          </w:tcPr>
-          <w:p>
-            <w:pPr>
+              </w:rPr>
+            </w:pPr>
+            <w:r>
               <w:rPr>
                 <w:color w:val="767171" w:themeColor="background2" w:themeShade="80"/>
               </w:rPr>
-            </w:pPr>
-            <w:r>
-              <w:rPr>
-                <w:color w:val="767171" w:themeColor="background2" w:themeShade="80"/>
-              </w:rPr>
-              <w:t>1</w:t>
+              <w:t>25</w:t>
             </w:r>
           </w:p>
         </w:tc>
@@ -1160,50 +1080,42 @@
                 <w:color w:val="767171" w:themeColor="background2" w:themeShade="80"/>
                 <w:highlight w:val="green"/>
               </w:rPr>
-              <w:t>Widerstände</w:t>
-            </w:r>
-            <w:r>
-              <w:rPr>
-                <w:rFonts w:ascii="Calibri" w:hAnsi="Calibri" w:cs="Calibri"/>
+              <w:t xml:space="preserve">Widerstände </w:t>
+            </w:r>
+          </w:p>
+          <w:p>
+            <w:pPr>
+              <w:rPr>
                 <w:color w:val="767171" w:themeColor="background2" w:themeShade="80"/>
                 <w:highlight w:val="green"/>
               </w:rPr>
-              <w:t xml:space="preserve"> </w:t>
-            </w:r>
-          </w:p>
-          <w:p>
-            <w:pPr>
-              <w:rPr>
+            </w:pPr>
+            <w:r>
+              <w:rPr>
+                <w:rFonts w:ascii="Calibri" w:hAnsi="Calibri" w:cs="Calibri"/>
                 <w:color w:val="767171" w:themeColor="background2" w:themeShade="80"/>
                 <w:highlight w:val="green"/>
               </w:rPr>
-            </w:pPr>
-            <w:r>
-              <w:rPr>
-                <w:rFonts w:ascii="Calibri" w:hAnsi="Calibri" w:cs="Calibri"/>
+              <w:t>2 Mohm</w:t>
+            </w:r>
+          </w:p>
+        </w:tc>
+        <w:tc>
+          <w:tcPr>
+            <w:tcW w:w="284" w:type="pct"/>
+            <w:gridSpan w:val="2"/>
+          </w:tcPr>
+          <w:p>
+            <w:pPr>
+              <w:rPr>
                 <w:color w:val="767171" w:themeColor="background2" w:themeShade="80"/>
-                <w:highlight w:val="green"/>
-              </w:rPr>
-              <w:t>2 Mohm</w:t>
-            </w:r>
-          </w:p>
-        </w:tc>
-        <w:tc>
-          <w:tcPr>
-            <w:tcW w:w="284" w:type="pct"/>
-            <w:gridSpan w:val="2"/>
-          </w:tcPr>
-          <w:p>
-            <w:pPr>
+              </w:rPr>
+            </w:pPr>
+            <w:r>
               <w:rPr>
                 <w:color w:val="767171" w:themeColor="background2" w:themeShade="80"/>
               </w:rPr>
-            </w:pPr>
-            <w:r>
-              <w:rPr>
-                <w:color w:val="767171" w:themeColor="background2" w:themeShade="80"/>
-              </w:rPr>
-              <w:t>1</w:t>
+              <w:t>25</w:t>
             </w:r>
           </w:p>
         </w:tc>
@@ -1296,50 +1208,42 @@
                 <w:color w:val="767171" w:themeColor="background2" w:themeShade="80"/>
                 <w:highlight w:val="green"/>
               </w:rPr>
-              <w:t>Widerstände</w:t>
-            </w:r>
-            <w:r>
-              <w:rPr>
-                <w:rFonts w:ascii="Calibri" w:hAnsi="Calibri" w:cs="Calibri"/>
+              <w:t xml:space="preserve">Widerstände </w:t>
+            </w:r>
+          </w:p>
+          <w:p>
+            <w:pPr>
+              <w:rPr>
                 <w:color w:val="767171" w:themeColor="background2" w:themeShade="80"/>
                 <w:highlight w:val="green"/>
               </w:rPr>
-              <w:t xml:space="preserve"> </w:t>
-            </w:r>
-          </w:p>
-          <w:p>
-            <w:pPr>
-              <w:rPr>
+            </w:pPr>
+            <w:r>
+              <w:rPr>
+                <w:rFonts w:ascii="Calibri" w:hAnsi="Calibri" w:cs="Calibri"/>
                 <w:color w:val="767171" w:themeColor="background2" w:themeShade="80"/>
                 <w:highlight w:val="green"/>
               </w:rPr>
-            </w:pPr>
-            <w:r>
-              <w:rPr>
-                <w:rFonts w:ascii="Calibri" w:hAnsi="Calibri" w:cs="Calibri"/>
+              <w:t>15 kohm</w:t>
+            </w:r>
+          </w:p>
+        </w:tc>
+        <w:tc>
+          <w:tcPr>
+            <w:tcW w:w="284" w:type="pct"/>
+            <w:gridSpan w:val="2"/>
+          </w:tcPr>
+          <w:p>
+            <w:pPr>
+              <w:rPr>
                 <w:color w:val="767171" w:themeColor="background2" w:themeShade="80"/>
-                <w:highlight w:val="green"/>
-              </w:rPr>
-              <w:t>15 kohm</w:t>
-            </w:r>
-          </w:p>
-        </w:tc>
-        <w:tc>
-          <w:tcPr>
-            <w:tcW w:w="284" w:type="pct"/>
-            <w:gridSpan w:val="2"/>
-          </w:tcPr>
-          <w:p>
-            <w:pPr>
+              </w:rPr>
+            </w:pPr>
+            <w:r>
               <w:rPr>
                 <w:color w:val="767171" w:themeColor="background2" w:themeShade="80"/>
               </w:rPr>
-            </w:pPr>
-            <w:r>
-              <w:rPr>
-                <w:color w:val="767171" w:themeColor="background2" w:themeShade="80"/>
-              </w:rPr>
-              <w:t>1</w:t>
+              <w:t>25</w:t>
             </w:r>
           </w:p>
         </w:tc>
@@ -1442,7 +1346,7 @@
           </w:tcPr>
           <w:p>
             <w:r>
-              <w:t>4</w:t>
+              <w:t>10</w:t>
             </w:r>
           </w:p>
         </w:tc>
@@ -1520,7 +1424,7 @@
           </w:tcPr>
           <w:p>
             <w:r>
-              <w:t>1</w:t>
+              <w:t>10</w:t>
             </w:r>
           </w:p>
         </w:tc>
@@ -1599,7 +1503,7 @@
           </w:tcPr>
           <w:p>
             <w:r>
-              <w:t>1</w:t>
+              <w:t>10</w:t>
             </w:r>
           </w:p>
         </w:tc>
@@ -1714,7 +1618,7 @@
           </w:tcPr>
           <w:p>
             <w:r>
-              <w:t>1</w:t>
+              <w:t>25</w:t>
             </w:r>
           </w:p>
         </w:tc>
@@ -1820,7 +1724,7 @@
           </w:tcPr>
           <w:p>
             <w:r>
-              <w:t>1</w:t>
+              <w:t>25</w:t>
             </w:r>
           </w:p>
         </w:tc>
@@ -1919,7 +1823,7 @@
           </w:tcPr>
           <w:p>
             <w:r>
-              <w:t>1</w:t>
+              <w:t>25</w:t>
             </w:r>
           </w:p>
         </w:tc>
@@ -2018,7 +1922,7 @@
           </w:tcPr>
           <w:p>
             <w:r>
-              <w:t>2</w:t>
+              <w:t>25</w:t>
             </w:r>
           </w:p>
         </w:tc>
@@ -2100,7 +2004,7 @@
           </w:tcPr>
           <w:p>
             <w:r>
-              <w:t>1</w:t>
+              <w:t>10</w:t>
             </w:r>
           </w:p>
         </w:tc>
@@ -2182,7 +2086,7 @@
           </w:tcPr>
           <w:p>
             <w:r>
-              <w:t>1</w:t>
+              <w:t>10</w:t>
             </w:r>
           </w:p>
         </w:tc>
@@ -2253,7 +2157,7 @@
           </w:tcPr>
           <w:p>
             <w:r>
-              <w:t>5</w:t>
+              <w:t>10</w:t>
             </w:r>
           </w:p>
         </w:tc>
@@ -2345,7 +2249,7 @@
           </w:tcPr>
           <w:p>
             <w:r>
-              <w:t>2</w:t>
+              <w:t>10</w:t>
             </w:r>
           </w:p>
         </w:tc>
@@ -2427,7 +2331,7 @@
           </w:tcPr>
           <w:p>
             <w:r>
-              <w:t>1</w:t>
+              <w:t>10</w:t>
             </w:r>
           </w:p>
         </w:tc>
@@ -2486,15 +2390,7 @@
                 <w:color w:val="000000"/>
                 <w:highlight w:val="green"/>
               </w:rPr>
-              <w:t>Potentiometer 100k</w:t>
-            </w:r>
-            <w:r>
-              <w:rPr>
-                <w:rFonts w:ascii="Calibri" w:hAnsi="Calibri" w:cs="Calibri"/>
-                <w:color w:val="000000"/>
-                <w:highlight w:val="green"/>
-              </w:rPr>
-              <w:t xml:space="preserve"> (vertical)</w:t>
+              <w:t>Potentiometer 100k (vertical)</w:t>
             </w:r>
           </w:p>
         </w:tc>
@@ -2505,7 +2401,7 @@
           </w:tcPr>
           <w:p>
             <w:r>
-              <w:t>5</w:t>
+              <w:t>10</w:t>
             </w:r>
           </w:p>
         </w:tc>
@@ -2599,42 +2495,26 @@
                 <w:highlight w:val="green"/>
               </w:rPr>
               <w:lastRenderedPageBreak/>
-              <w:t>Potentiometer 100k (</w:t>
-            </w:r>
-            <w:r>
-              <w:rPr>
-                <w:rFonts w:ascii="Calibri" w:hAnsi="Calibri" w:cs="Calibri"/>
+              <w:t>Potentiometer 100k (90 Grad)</w:t>
+            </w:r>
+          </w:p>
+        </w:tc>
+        <w:tc>
+          <w:tcPr>
+            <w:tcW w:w="284" w:type="pct"/>
+            <w:gridSpan w:val="2"/>
+          </w:tcPr>
+          <w:p>
+            <w:pPr>
+              <w:rPr>
                 <w:color w:val="767171" w:themeColor="background2" w:themeShade="80"/>
-                <w:highlight w:val="green"/>
-              </w:rPr>
-              <w:t>90 Grad</w:t>
-            </w:r>
-            <w:r>
-              <w:rPr>
-                <w:rFonts w:ascii="Calibri" w:hAnsi="Calibri" w:cs="Calibri"/>
+              </w:rPr>
+            </w:pPr>
+            <w:r>
+              <w:rPr>
                 <w:color w:val="767171" w:themeColor="background2" w:themeShade="80"/>
-                <w:highlight w:val="green"/>
-              </w:rPr>
-              <w:t>)</w:t>
-            </w:r>
-          </w:p>
-        </w:tc>
-        <w:tc>
-          <w:tcPr>
-            <w:tcW w:w="284" w:type="pct"/>
-            <w:gridSpan w:val="2"/>
-          </w:tcPr>
-          <w:p>
-            <w:pPr>
-              <w:rPr>
-                <w:color w:val="767171" w:themeColor="background2" w:themeShade="80"/>
-              </w:rPr>
-            </w:pPr>
-            <w:r>
-              <w:rPr>
-                <w:color w:val="767171" w:themeColor="background2" w:themeShade="80"/>
-              </w:rPr>
-              <w:t>5</w:t>
+              </w:rPr>
+              <w:t>10</w:t>
             </w:r>
           </w:p>
         </w:tc>
@@ -2895,7 +2775,7 @@
           </w:tcPr>
           <w:p>
             <w:r>
-              <w:t>5</w:t>
+              <w:t>25</w:t>
             </w:r>
           </w:p>
         </w:tc>

</xml_diff>